<commit_message>
Edit the word doc and push again
</commit_message>
<xml_diff>
--- a/tmp/testWordDoc.docx
+++ b/tmp/testWordDoc.docx
@@ -22,6 +22,21 @@
       <w:proofErr w:type="gramStart"/>
       <w:r>
         <w:t>- N. Wilde, Jan. 23, 2017, 3:32 PM.</w:t>
+      </w:r>
+      <w:proofErr w:type="gramEnd"/>
+    </w:p>
+    <w:p>
+      <w:r>
+        <w:t>Do an edit and push again</w:t>
+      </w:r>
+    </w:p>
+    <w:p>
+      <w:r>
+        <w:t xml:space="preserve"> </w:t>
+      </w:r>
+      <w:proofErr w:type="gramStart"/>
+      <w:r>
+        <w:t>- N. Wilde, Jan. 23, 2017, 3:38 PM.</w:t>
       </w:r>
       <w:proofErr w:type="gramEnd"/>
     </w:p>

</xml_diff>